<commit_message>
feat: word art example
</commit_message>
<xml_diff>
--- a/backend/picture_muvie/output/lyric.docx
+++ b/backend/picture_muvie/output/lyric.docx
@@ -5,39 +5,159 @@
     <w:p>
       <w:pPr>
         <w:jc w:val="center"/>
-        <w:rPr>
-          <w:rFonts w:ascii="Malgun Gothic" w:eastAsia="Malgun Gothic" w:hAnsi="Malgun Gothic"/>
-          <w:sz w:val="140"/>
-          <w:szCs w:val="140"/>
-        </w:rPr>
-      </w:pPr>
-    </w:p>
-    <w:p>
-      <w:pPr>
-        <w:jc w:val="center"/>
-        <w:rPr>
-          <w:rFonts w:ascii="Malgun Gothic" w:eastAsia="Malgun Gothic" w:hAnsi="Malgun Gothic"/>
-          <w:sz w:val="140"/>
-          <w:szCs w:val="140"/>
-        </w:rPr>
-      </w:pPr>
-    </w:p>
-    <w:p>
-      <w:pPr>
-        <w:jc w:val="center"/>
-        <w:rPr>
-          <w:rFonts w:ascii="Malgun Gothic" w:eastAsia="Malgun Gothic" w:hAnsi="Malgun Gothic"/>
-          <w:sz w:val="140"/>
-          <w:szCs w:val="140"/>
-        </w:rPr>
       </w:pPr>
       <w:r>
-        <w:rPr>
-          <w:rFonts w:ascii="Malgun Gothic" w:eastAsia="Malgun Gothic" w:hAnsi="Malgun Gothic"/>
-          <w:sz w:val="140"/>
-          <w:szCs w:val="140"/>
-        </w:rPr>
-        <w:t xml:space="preserve">더 넓은 세상으로</w:t>
+        <mc:AlternateContent>
+          <mc:Choice Requires="wps">
+            <w:drawing>
+              <wp:anchor distT="0" distB="0" distL="114300" distR="114300" simplePos="0" relativeHeight="251659264" behindDoc="0" locked="0" layoutInCell="1" allowOverlap="1" wp14:anchorId="49C9B3F1" wp14:editId="1B40AA36">
+                <wp:simplePos x="0" y="0"/>
+                <wp:positionH relativeFrom="column">
+                  <wp:posOffset>-871855</wp:posOffset>
+                </wp:positionH>
+                <wp:positionV relativeFrom="paragraph">
+                  <wp:posOffset>4055110</wp:posOffset>
+                </wp:positionV>
+                <wp:extent cx="9990667" cy="1828800"/>
+                <wp:effectExtent l="0" t="0" r="0" b="0"/>
+                <wp:wrapNone/>
+                <wp:docPr id="1001" name="Text Box 1"/>
+                <wp:cNvGraphicFramePr/>
+                <a:graphic xmlns:a="http://schemas.openxmlformats.org/drawingml/2006/main">
+                  <a:graphicData uri="http://schemas.microsoft.com/office/word/2010/wordprocessingShape">
+                    <wps:wsp>
+                      <wps:cNvSpPr txBox="1"/>
+                      <wps:spPr>
+                        <a:xfrm>
+                          <a:off x="0" y="0"/>
+                          <a:ext cx="9990667" cy="1828800"/>
+                        </a:xfrm>
+                        <a:prstGeom prst="rect">
+                          <a:avLst/>
+                        </a:prstGeom>
+                        <a:noFill/>
+                        <a:ln>
+                          <a:noFill/>
+                        </a:ln>
+                      </wps:spPr>
+                      <wps:txbx>
+                        <w:txbxContent>
+                          <w:p>
+                            <w:pPr>
+                              <w:jc w:val="center"/>
+                              <w:rPr>
+                                <w:rFonts w:ascii="Malgun Gothic" w:eastAsia="Malgun Gothic" w:hAnsi="Malgun Gothic"/>
+                                <w:color w:val="000000" w:themeColor="text1"/>
+                                <w:sz w:val="140"/>
+                                <w:szCs w:val="140"/>
+                                <w:lang w:eastAsia="ko-KR"/>
+                                <w14:shadow w14:blurRad="38100" w14:dist="19050" w14:dir="2700000" w14:sx="100000" w14:sy="100000" w14:kx="0" w14:ky="0" w14:algn="tl">
+                                  <w14:schemeClr w14:val="dk1">
+                                    <w14:alpha w14:val="60000"/>
+                                  </w14:schemeClr>
+                                </w14:shadow>
+                                <w14:textOutline w14:w="0" w14:cap="flat" w14:cmpd="sng" w14:algn="ctr">
+                                  <w14:noFill/>
+                                  <w14:prstDash w14:val="solid"/>
+                                  <w14:round/>
+                                </w14:textOutline>
+                              </w:rPr>
+                            </w:pPr>
+                            <w:r>
+                              <w:rPr>
+                                <w:rFonts w:ascii="Malgun Gothic" w:eastAsia="Malgun Gothic" w:hAnsi="Malgun Gothic" w:hint="eastAsia"/>
+                                <w:color w:val="000000" w:themeColor="text1"/>
+                                <w:sz w:val="140"/>
+                                <w:szCs w:val="140"/>
+                                <w:lang w:eastAsia="ko-KR"/>
+                                <w14:shadow w14:blurRad="38100" w14:dist="19050" w14:dir="2700000" w14:sx="100000" w14:sy="100000" w14:kx="0" w14:ky="0" w14:algn="tl">
+                                  <w14:schemeClr w14:val="dk1">
+                                    <w14:alpha w14:val="60000"/>
+                                  </w14:schemeClr>
+                                </w14:shadow>
+                                <w14:textOutline w14:w="0" w14:cap="flat" w14:cmpd="sng" w14:algn="ctr">
+                                  <w14:noFill/>
+                                  <w14:prstDash w14:val="solid"/>
+                                  <w14:round/>
+                                </w14:textOutline>
+                              </w:rPr>
+                              <w:t xml:space="preserve">더 넓은 세상으로</w:t>
+                            </w:r>
+                          </w:p>
+                        </w:txbxContent>
+                      </wps:txbx>
+                      <wps:bodyPr rot="0" spcFirstLastPara="0" vertOverflow="overflow" horzOverflow="overflow" vert="horz" wrap="square" lIns="91440" tIns="45720" rIns="91440" bIns="45720" numCol="1" spcCol="0" rtlCol="0" fromWordArt="0" anchor="t" anchorCtr="0" forceAA="0" compatLnSpc="1">
+                        <a:prstTxWarp prst="textNoShape">
+                          <a:avLst/>
+                        </a:prstTxWarp>
+                        <a:spAutoFit/>
+                      </wps:bodyPr>
+                    </wps:wsp>
+                  </a:graphicData>
+                </a:graphic>
+                <wp14:sizeRelH relativeFrom="margin">
+                  <wp14:pctWidth>0</wp14:pctWidth>
+                </wp14:sizeRelH>
+              </wp:anchor>
+            </w:drawing>
+          </mc:Choice>
+          <mc:Fallback>
+            <w:pict>
+              <v:shapetype w14:anchorId="49C9B3F1" id="_x0000_t202" coordsize="21600,21600" o:spt="202" path="m,l,21600r21600,l21600,xe">
+                <v:stroke joinstyle="miter"/>
+                <v:path gradientshapeok="t" o:connecttype="rect"/>
+              </v:shapetype>
+              <v:shape id="Text Box 1" o:spid="_x0000_s1026" type="#_x0000_t202" style="position:absolute;left:0;text-align:left;margin-left:-68.65pt;margin-top:319.3pt;width:786.65pt;height:2in;z-index:251659264;visibility:visible;mso-wrap-style:square;mso-width-percent:0;mso-wrap-distance-left:9pt;mso-wrap-distance-top:0;mso-wrap-distance-right:9pt;mso-wrap-distance-bottom:0;mso-position-horizontal:absolute;mso-position-horizontal-relative:text;mso-position-vertical:absolute;mso-position-vertical-relative:text;mso-width-percent:0;mso-width-relative:margin;v-text-anchor:top" o:gfxdata="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" filled="f" stroked="f">
+                <v:textbox style="mso-fit-shape-to-text:t">
+                  <w:txbxContent>
+                    <w:p>
+                      <w:pPr>
+                        <w:jc w:val="center"/>
+                        <w:rPr>
+                          <w:rFonts w:ascii="Malgun Gothic" w:eastAsia="Malgun Gothic" w:hAnsi="Malgun Gothic"/>
+                          <w:color w:val="000000" w:themeColor="text1"/>
+                          <w:sz w:val="140"/>
+                          <w:szCs w:val="140"/>
+                          <w:lang w:eastAsia="ko-KR"/>
+                          <w14:shadow w14:blurRad="38100" w14:dist="19050" w14:dir="2700000" w14:sx="100000" w14:sy="100000" w14:kx="0" w14:ky="0" w14:algn="tl">
+                            <w14:schemeClr w14:val="dk1">
+                              <w14:alpha w14:val="60000"/>
+                            </w14:schemeClr>
+                          </w14:shadow>
+                          <w14:textOutline w14:w="0" w14:cap="flat" w14:cmpd="sng" w14:algn="ctr">
+                            <w14:noFill/>
+                            <w14:prstDash w14:val="solid"/>
+                            <w14:round/>
+                          </w14:textOutline>
+                        </w:rPr>
+                      </w:pPr>
+                      <w:r>
+                        <w:rPr>
+                          <w:rFonts w:ascii="Malgun Gothic" w:eastAsia="Malgun Gothic" w:hAnsi="Malgun Gothic" w:hint="eastAsia"/>
+                          <w:color w:val="000000" w:themeColor="text1"/>
+                          <w:sz w:val="140"/>
+                          <w:szCs w:val="140"/>
+                          <w:lang w:eastAsia="ko-KR"/>
+                          <w14:shadow w14:blurRad="38100" w14:dist="19050" w14:dir="2700000" w14:sx="100000" w14:sy="100000" w14:kx="0" w14:ky="0" w14:algn="tl">
+                            <w14:schemeClr w14:val="dk1">
+                              <w14:alpha w14:val="60000"/>
+                            </w14:schemeClr>
+                          </w14:shadow>
+                          <w14:textOutline w14:w="0" w14:cap="flat" w14:cmpd="sng" w14:algn="ctr">
+                            <w14:noFill/>
+                            <w14:prstDash w14:val="solid"/>
+                            <w14:round/>
+                          </w14:textOutline>
+                        </w:rPr>
+                        <w:t xml:space="preserve">더 넓은 세상으로</w:t>
+                      </w:r>
+                    </w:p>
+                  </w:txbxContent>
+                </v:textbox>
+              </v:shape>
+            </w:pict>
+          </mc:Fallback>
+        </mc:AlternateContent>
       </w:r>
     </w:p>
     <w:sectPr>

</xml_diff>